<commit_message>
adding faces work and moving some things around adding face generator work from nano as a submodule
</commit_message>
<xml_diff>
--- a/hawking/ONOFFER.docx
+++ b/hawking/ONOFFER.docx
@@ -7,6 +7,24 @@
         <w:jc w:val="center"/>
         <w:rPr>
           <w:rFonts w:ascii="Futura Medium" w:hAnsi="Futura Medium" w:cs="Futura Medium"/>
+          <w:sz w:val="132"/>
+          <w:szCs w:val="132"/>
+        </w:rPr>
+      </w:pPr>
+      <w:r>
+        <w:rPr>
+          <w:rFonts w:ascii="Futura Medium" w:hAnsi="Futura Medium" w:cs="Futura Medium"/>
+          <w:sz w:val="132"/>
+          <w:szCs w:val="132"/>
+        </w:rPr>
+        <w:t>ON OFFER</w:t>
+      </w:r>
+    </w:p>
+    <w:p>
+      <w:pPr>
+        <w:jc w:val="center"/>
+        <w:rPr>
+          <w:rFonts w:ascii="Futura Medium" w:hAnsi="Futura Medium" w:cs="Futura Medium"/>
           <w:sz w:val="144"/>
           <w:szCs w:val="144"/>
         </w:rPr>
@@ -17,25 +35,23 @@
           <w:sz w:val="144"/>
           <w:szCs w:val="144"/>
         </w:rPr>
-        <w:t>ON OFFER</w:t>
-      </w:r>
-    </w:p>
-    <w:p>
-      <w:pPr>
-        <w:jc w:val="center"/>
+        <w:t>-</w:t>
+      </w:r>
+      <w:r>
         <w:rPr>
           <w:rFonts w:ascii="Futura Medium" w:hAnsi="Futura Medium" w:cs="Futura Medium"/>
           <w:sz w:val="144"/>
           <w:szCs w:val="144"/>
         </w:rPr>
-      </w:pPr>
+        <w:t xml:space="preserve"> </w:t>
+      </w:r>
       <w:r>
         <w:rPr>
           <w:rFonts w:ascii="Futura Medium" w:hAnsi="Futura Medium" w:cs="Futura Medium"/>
           <w:sz w:val="144"/>
           <w:szCs w:val="144"/>
         </w:rPr>
-        <w:t>-</w:t>
+        <w:t>- - - -</w:t>
       </w:r>
       <w:r>
         <w:rPr>
@@ -43,22 +59,6 @@
           <w:sz w:val="144"/>
           <w:szCs w:val="144"/>
         </w:rPr>
-        <w:t xml:space="preserve"> </w:t>
-      </w:r>
-      <w:r>
-        <w:rPr>
-          <w:rFonts w:ascii="Futura Medium" w:hAnsi="Futura Medium" w:cs="Futura Medium"/>
-          <w:sz w:val="144"/>
-          <w:szCs w:val="144"/>
-        </w:rPr>
-        <w:t>- - - -</w:t>
-      </w:r>
-      <w:r>
-        <w:rPr>
-          <w:rFonts w:ascii="Futura Medium" w:hAnsi="Futura Medium" w:cs="Futura Medium"/>
-          <w:sz w:val="144"/>
-          <w:szCs w:val="144"/>
-        </w:rPr>
         <w:t xml:space="preserve"> - - - - - -</w:t>
       </w:r>
     </w:p>
@@ -70,20 +70,22 @@
           <w:szCs w:val="44"/>
         </w:rPr>
       </w:pPr>
-    </w:p>
-    <w:p>
-      <w:pPr>
-        <w:rPr>
-          <w:rFonts w:ascii="Futura Medium" w:hAnsi="Futura Medium" w:cs="Futura Medium"/>
-          <w:sz w:val="44"/>
-          <w:szCs w:val="44"/>
-        </w:rPr>
-      </w:pPr>
-      <w:r>
-        <w:rPr>
-          <w:rFonts w:ascii="Futura Medium" w:hAnsi="Futura Medium" w:cs="Futura Medium"/>
-          <w:sz w:val="44"/>
-          <w:szCs w:val="44"/>
+      <w:bookmarkStart w:id="0" w:name="_GoBack"/>
+    </w:p>
+    <w:bookmarkEnd w:id="0"/>
+    <w:p>
+      <w:pPr>
+        <w:rPr>
+          <w:rFonts w:ascii="Futura Medium" w:hAnsi="Futura Medium" w:cs="Futura Medium"/>
+          <w:sz w:val="36"/>
+          <w:szCs w:val="36"/>
+        </w:rPr>
+      </w:pPr>
+      <w:r>
+        <w:rPr>
+          <w:rFonts w:ascii="Futura Medium" w:hAnsi="Futura Medium" w:cs="Futura Medium"/>
+          <w:sz w:val="36"/>
+          <w:szCs w:val="36"/>
         </w:rPr>
         <w:t>$1 Identity Reassignment</w:t>
       </w:r>
@@ -94,16 +96,16 @@
         <w:rPr>
           <w:rFonts w:ascii="Futura Medium" w:hAnsi="Futura Medium" w:cs="Futura Medium"/>
           <w:i/>
-          <w:sz w:val="36"/>
-          <w:szCs w:val="36"/>
-        </w:rPr>
-      </w:pPr>
-      <w:r>
-        <w:rPr>
-          <w:rFonts w:ascii="Futura Medium" w:hAnsi="Futura Medium" w:cs="Futura Medium"/>
-          <w:i/>
-          <w:sz w:val="36"/>
-          <w:szCs w:val="36"/>
+          <w:sz w:val="28"/>
+          <w:szCs w:val="28"/>
+        </w:rPr>
+      </w:pPr>
+      <w:r>
+        <w:rPr>
+          <w:rFonts w:ascii="Futura Medium" w:hAnsi="Futura Medium" w:cs="Futura Medium"/>
+          <w:i/>
+          <w:sz w:val="28"/>
+          <w:szCs w:val="28"/>
         </w:rPr>
         <w:t>Tired of your set-in ways? Find a new way to be, today!</w:t>
       </w:r>
@@ -122,15 +124,15 @@
       <w:pPr>
         <w:rPr>
           <w:rFonts w:ascii="Futura Medium" w:hAnsi="Futura Medium" w:cs="Futura Medium"/>
-          <w:sz w:val="44"/>
-          <w:szCs w:val="44"/>
-        </w:rPr>
-      </w:pPr>
-      <w:r>
-        <w:rPr>
-          <w:rFonts w:ascii="Futura Medium" w:hAnsi="Futura Medium" w:cs="Futura Medium"/>
-          <w:sz w:val="44"/>
-          <w:szCs w:val="44"/>
+          <w:sz w:val="36"/>
+          <w:szCs w:val="36"/>
+        </w:rPr>
+      </w:pPr>
+      <w:r>
+        <w:rPr>
+          <w:rFonts w:ascii="Futura Medium" w:hAnsi="Futura Medium" w:cs="Futura Medium"/>
+          <w:sz w:val="36"/>
+          <w:szCs w:val="36"/>
         </w:rPr>
         <w:t>$1 BioNetic Scrying</w:t>
       </w:r>
@@ -141,117 +143,180 @@
         <w:rPr>
           <w:rFonts w:ascii="Futura Medium" w:hAnsi="Futura Medium" w:cs="Futura Medium"/>
           <w:i/>
-          <w:sz w:val="36"/>
-          <w:szCs w:val="36"/>
-        </w:rPr>
-      </w:pPr>
-      <w:r>
-        <w:rPr>
-          <w:rFonts w:ascii="Futura Medium" w:hAnsi="Futura Medium" w:cs="Futura Medium"/>
-          <w:i/>
-          <w:sz w:val="36"/>
-          <w:szCs w:val="36"/>
+          <w:sz w:val="28"/>
+          <w:szCs w:val="28"/>
+        </w:rPr>
+      </w:pPr>
+      <w:r>
+        <w:rPr>
+          <w:rFonts w:ascii="Futura Medium" w:hAnsi="Futura Medium" w:cs="Futura Medium"/>
+          <w:i/>
+          <w:sz w:val="28"/>
+          <w:szCs w:val="28"/>
         </w:rPr>
         <w:t>Patented new technique traces your atoms’ history back to the Big Bang and projects their trajectory into the future.</w:t>
       </w:r>
     </w:p>
     <w:p>
       <w:pPr>
-        <w:rPr>
-          <w:rFonts w:ascii="Futura Medium" w:hAnsi="Futura Medium" w:cs="Futura Medium"/>
-          <w:i/>
-          <w:sz w:val="36"/>
-          <w:szCs w:val="36"/>
-        </w:rPr>
-      </w:pPr>
-      <w:r>
-        <w:rPr>
-          <w:rFonts w:ascii="Futura Medium" w:hAnsi="Futura Medium" w:cs="Futura Medium"/>
-          <w:sz w:val="44"/>
-          <w:szCs w:val="44"/>
-        </w:rPr>
-        <w:tab/>
-      </w:r>
-      <w:r>
-        <w:rPr>
-          <w:rFonts w:ascii="Futura Medium" w:hAnsi="Futura Medium" w:cs="Futura Medium"/>
-          <w:sz w:val="44"/>
-          <w:szCs w:val="44"/>
-        </w:rPr>
-        <w:tab/>
-      </w:r>
-    </w:p>
-    <w:p>
-      <w:pPr>
-        <w:rPr>
-          <w:rFonts w:ascii="Futura Medium" w:hAnsi="Futura Medium" w:cs="Futura Medium"/>
-          <w:sz w:val="44"/>
-          <w:szCs w:val="44"/>
-        </w:rPr>
-      </w:pPr>
-      <w:r>
-        <w:rPr>
-          <w:rFonts w:ascii="Futura Medium" w:hAnsi="Futura Medium" w:cs="Futura Medium"/>
-          <w:sz w:val="44"/>
-          <w:szCs w:val="44"/>
+        <w:ind w:left="1440"/>
+        <w:rPr>
+          <w:rFonts w:ascii="Futura Medium" w:hAnsi="Futura Medium" w:cs="Futura Medium"/>
+          <w:i/>
+          <w:sz w:val="28"/>
+          <w:szCs w:val="28"/>
+        </w:rPr>
+      </w:pPr>
+    </w:p>
+    <w:p>
+      <w:pPr>
+        <w:rPr>
+          <w:rFonts w:ascii="Futura Medium" w:hAnsi="Futura Medium" w:cs="Futura Medium"/>
+          <w:sz w:val="36"/>
+          <w:szCs w:val="36"/>
+        </w:rPr>
+      </w:pPr>
+      <w:r>
+        <w:rPr>
+          <w:rFonts w:ascii="Futura Medium" w:hAnsi="Futura Medium" w:cs="Futura Medium"/>
+          <w:sz w:val="36"/>
+          <w:szCs w:val="36"/>
+        </w:rPr>
+        <w:t>$1 Refuse Reading</w:t>
+      </w:r>
+    </w:p>
+    <w:p>
+      <w:pPr>
+        <w:ind w:left="1440"/>
+        <w:rPr>
+          <w:rFonts w:ascii="Futura Medium" w:hAnsi="Futura Medium" w:cs="Futura Medium"/>
+          <w:i/>
+          <w:sz w:val="28"/>
+          <w:szCs w:val="28"/>
+        </w:rPr>
+      </w:pPr>
+      <w:r>
+        <w:rPr>
+          <w:rFonts w:ascii="Futura Medium" w:hAnsi="Futura Medium" w:cs="Futura Medium"/>
+          <w:i/>
+          <w:sz w:val="28"/>
+          <w:szCs w:val="28"/>
+        </w:rPr>
+        <w:t>Tap the garbage infrastructure for information on you and your personality</w:t>
+      </w:r>
+      <w:r>
+        <w:rPr>
+          <w:rFonts w:ascii="Futura Medium" w:hAnsi="Futura Medium" w:cs="Futura Medium"/>
+          <w:i/>
+          <w:sz w:val="28"/>
+          <w:szCs w:val="28"/>
+        </w:rPr>
+        <w:t>.</w:t>
+      </w:r>
+    </w:p>
+    <w:p>
+      <w:pPr>
+        <w:rPr>
+          <w:rFonts w:ascii="Futura Medium" w:hAnsi="Futura Medium" w:cs="Futura Medium"/>
+          <w:sz w:val="36"/>
+          <w:szCs w:val="36"/>
+        </w:rPr>
+      </w:pPr>
+    </w:p>
+    <w:p>
+      <w:pPr>
+        <w:rPr>
+          <w:rFonts w:ascii="Futura Medium" w:hAnsi="Futura Medium" w:cs="Futura Medium"/>
+          <w:sz w:val="36"/>
+          <w:szCs w:val="36"/>
+        </w:rPr>
+      </w:pPr>
+      <w:r>
+        <w:rPr>
+          <w:rFonts w:ascii="Futura Medium" w:hAnsi="Futura Medium" w:cs="Futura Medium"/>
+          <w:sz w:val="36"/>
+          <w:szCs w:val="36"/>
+        </w:rPr>
+        <w:t>$5 Affect Juice Jar</w:t>
+      </w:r>
+    </w:p>
+    <w:p>
+      <w:pPr>
+        <w:ind w:left="1440"/>
+        <w:rPr>
+          <w:rFonts w:ascii="Futura Medium" w:hAnsi="Futura Medium" w:cs="Futura Medium"/>
+          <w:i/>
+          <w:sz w:val="28"/>
+          <w:szCs w:val="28"/>
+        </w:rPr>
+      </w:pPr>
+      <w:r>
+        <w:rPr>
+          <w:rFonts w:ascii="Futura Medium" w:hAnsi="Futura Medium" w:cs="Futura Medium"/>
+          <w:i/>
+          <w:sz w:val="28"/>
+          <w:szCs w:val="28"/>
+        </w:rPr>
+        <w:t>Ever feel like you wanted to feel a particular way, but couldn’t? Capture your feelings today and save them for tomorrow!</w:t>
+      </w:r>
+    </w:p>
+    <w:p>
+      <w:pPr>
+        <w:rPr>
+          <w:rFonts w:ascii="Futura Medium" w:hAnsi="Futura Medium" w:cs="Futura Medium"/>
+          <w:i/>
+          <w:sz w:val="36"/>
+          <w:szCs w:val="36"/>
+        </w:rPr>
+      </w:pPr>
+    </w:p>
+    <w:p>
+      <w:pPr>
+        <w:rPr>
+          <w:rFonts w:ascii="Futura Medium" w:hAnsi="Futura Medium" w:cs="Futura Medium"/>
+          <w:sz w:val="36"/>
+          <w:szCs w:val="36"/>
+        </w:rPr>
+      </w:pPr>
+      <w:r>
+        <w:rPr>
+          <w:rFonts w:ascii="Futura Medium" w:hAnsi="Futura Medium" w:cs="Futura Medium"/>
+          <w:sz w:val="36"/>
+          <w:szCs w:val="36"/>
         </w:rPr>
         <w:t>$</w:t>
       </w:r>
       <w:r>
         <w:rPr>
           <w:rFonts w:ascii="Futura Medium" w:hAnsi="Futura Medium" w:cs="Futura Medium"/>
-          <w:sz w:val="44"/>
-          <w:szCs w:val="44"/>
-        </w:rPr>
-        <w:t>3</w:t>
-      </w:r>
-      <w:r>
-        <w:rPr>
-          <w:rFonts w:ascii="Futura Medium" w:hAnsi="Futura Medium" w:cs="Futura Medium"/>
-          <w:sz w:val="44"/>
-          <w:szCs w:val="44"/>
-        </w:rPr>
-        <w:t xml:space="preserve"> </w:t>
-      </w:r>
-      <w:r>
-        <w:rPr>
-          <w:rFonts w:ascii="Futura Medium" w:hAnsi="Futura Medium" w:cs="Futura Medium"/>
-          <w:sz w:val="44"/>
-          <w:szCs w:val="44"/>
-        </w:rPr>
-        <w:t xml:space="preserve">TimeLine </w:t>
-      </w:r>
-      <w:r>
-        <w:rPr>
-          <w:rFonts w:ascii="Futura Medium" w:hAnsi="Futura Medium" w:cs="Futura Medium"/>
-          <w:sz w:val="44"/>
-          <w:szCs w:val="44"/>
+          <w:sz w:val="36"/>
+          <w:szCs w:val="36"/>
+        </w:rPr>
+        <w:t>10,000</w:t>
+      </w:r>
+      <w:r>
+        <w:rPr>
+          <w:rFonts w:ascii="Futura Medium" w:hAnsi="Futura Medium" w:cs="Futura Medium"/>
+          <w:sz w:val="36"/>
+          <w:szCs w:val="36"/>
+        </w:rPr>
+        <w:t xml:space="preserve"> TimeLine </w:t>
+      </w:r>
+      <w:r>
+        <w:rPr>
+          <w:rFonts w:ascii="Futura Medium" w:hAnsi="Futura Medium" w:cs="Futura Medium"/>
+          <w:sz w:val="36"/>
+          <w:szCs w:val="36"/>
         </w:rPr>
         <w:t>Switching</w:t>
       </w:r>
       <w:r>
         <w:rPr>
           <w:rFonts w:ascii="Futura Medium" w:hAnsi="Futura Medium" w:cs="Futura Medium"/>
-          <w:sz w:val="44"/>
-          <w:szCs w:val="44"/>
-        </w:rPr>
-        <w:t xml:space="preserve"> </w:t>
-      </w:r>
-      <w:r>
-        <w:rPr>
-          <w:rFonts w:ascii="Futura Medium" w:hAnsi="Futura Medium" w:cs="Futura Medium"/>
-          <w:sz w:val="44"/>
-          <w:szCs w:val="44"/>
-        </w:rPr>
-        <w:t>Service</w:t>
-      </w:r>
-      <w:r>
-        <w:rPr>
-          <w:rFonts w:ascii="Futura Medium" w:hAnsi="Futura Medium" w:cs="Futura Medium"/>
-          <w:sz w:val="44"/>
-          <w:szCs w:val="44"/>
-        </w:rPr>
-        <w:t xml:space="preserve"> </w:t>
+          <w:sz w:val="36"/>
+          <w:szCs w:val="36"/>
+        </w:rPr>
+        <w:t xml:space="preserve"> Service </w:t>
       </w:r>
     </w:p>
     <w:p>
@@ -260,16 +325,16 @@
         <w:rPr>
           <w:rFonts w:ascii="Futura Medium" w:hAnsi="Futura Medium" w:cs="Futura Medium"/>
           <w:i/>
-          <w:sz w:val="36"/>
-          <w:szCs w:val="36"/>
-        </w:rPr>
-      </w:pPr>
-      <w:r>
-        <w:rPr>
-          <w:rFonts w:ascii="Futura Medium" w:hAnsi="Futura Medium" w:cs="Futura Medium"/>
-          <w:i/>
-          <w:sz w:val="36"/>
-          <w:szCs w:val="36"/>
+          <w:sz w:val="28"/>
+          <w:szCs w:val="28"/>
+        </w:rPr>
+      </w:pPr>
+      <w:r>
+        <w:rPr>
+          <w:rFonts w:ascii="Futura Medium" w:hAnsi="Futura Medium" w:cs="Futura Medium"/>
+          <w:i/>
+          <w:sz w:val="28"/>
+          <w:szCs w:val="28"/>
         </w:rPr>
         <w:t>“The Real Deal”</w:t>
       </w:r>
@@ -277,8 +342,8 @@
         <w:rPr>
           <w:rFonts w:ascii="Futura Medium" w:hAnsi="Futura Medium" w:cs="Futura Medium"/>
           <w:i/>
-          <w:sz w:val="36"/>
-          <w:szCs w:val="36"/>
+          <w:sz w:val="28"/>
+          <w:szCs w:val="28"/>
         </w:rPr>
         <w:t xml:space="preserve"> -</w:t>
       </w:r>
@@ -286,27 +351,45 @@
         <w:rPr>
           <w:rFonts w:ascii="Futura Medium" w:hAnsi="Futura Medium" w:cs="Futura Medium"/>
           <w:i/>
-          <w:sz w:val="36"/>
-          <w:szCs w:val="36"/>
-        </w:rPr>
-        <w:t xml:space="preserve"> leave this dirty timeline behind and find a new home in the MultiVerse</w:t>
-      </w:r>
-      <w:r>
-        <w:rPr>
-          <w:rFonts w:ascii="Futura Medium" w:hAnsi="Futura Medium" w:cs="Futura Medium"/>
-          <w:sz w:val="36"/>
-          <w:szCs w:val="36"/>
+          <w:sz w:val="28"/>
+          <w:szCs w:val="28"/>
+        </w:rPr>
+        <w:t xml:space="preserve"> leave this dirty timeline behind and find a new home in the </w:t>
+      </w:r>
+      <w:proofErr w:type="spellStart"/>
+      <w:r>
+        <w:rPr>
+          <w:rFonts w:ascii="Futura Medium" w:hAnsi="Futura Medium" w:cs="Futura Medium"/>
+          <w:i/>
+          <w:sz w:val="28"/>
+          <w:szCs w:val="28"/>
+        </w:rPr>
+        <w:t>Digi</w:t>
+      </w:r>
+      <w:r>
+        <w:rPr>
+          <w:rFonts w:ascii="Futura Medium" w:hAnsi="Futura Medium" w:cs="Futura Medium"/>
+          <w:i/>
+          <w:sz w:val="28"/>
+          <w:szCs w:val="28"/>
+        </w:rPr>
+        <w:t>MultiVerse</w:t>
+      </w:r>
+      <w:r>
+        <w:rPr>
+          <w:rFonts w:ascii="Futura Medium" w:hAnsi="Futura Medium" w:cs="Futura Medium"/>
+          <w:sz w:val="28"/>
+          <w:szCs w:val="28"/>
           <w:vertAlign w:val="superscript"/>
         </w:rPr>
         <w:t>TM</w:t>
       </w:r>
-      <w:bookmarkStart w:id="0" w:name="_GoBack"/>
-      <w:bookmarkEnd w:id="0"/>
-      <w:r>
-        <w:rPr>
-          <w:rFonts w:ascii="Futura Medium" w:hAnsi="Futura Medium" w:cs="Futura Medium"/>
-          <w:sz w:val="36"/>
-          <w:szCs w:val="36"/>
+      <w:proofErr w:type="spellEnd"/>
+      <w:r>
+        <w:rPr>
+          <w:rFonts w:ascii="Futura Medium" w:hAnsi="Futura Medium" w:cs="Futura Medium"/>
+          <w:sz w:val="28"/>
+          <w:szCs w:val="28"/>
         </w:rPr>
         <w:t>.</w:t>
       </w:r>
@@ -463,7 +546,7 @@
     </w:rPrDefault>
     <w:pPrDefault/>
   </w:docDefaults>
-  <w:latentStyles w:defLockedState="0" w:defUIPriority="99" w:defSemiHidden="0" w:defUnhideWhenUsed="0" w:defQFormat="0" w:count="375">
+  <w:latentStyles w:defLockedState="0" w:defUIPriority="99" w:defSemiHidden="0" w:defUnhideWhenUsed="0" w:defQFormat="0" w:count="376">
     <w:lsdException w:name="Normal" w:uiPriority="0" w:qFormat="1"/>
     <w:lsdException w:name="heading 1" w:uiPriority="9" w:qFormat="1"/>
     <w:lsdException w:name="heading 2" w:semiHidden="1" w:uiPriority="9" w:unhideWhenUsed="1" w:qFormat="1"/>
@@ -569,7 +652,6 @@
     <w:lsdException w:name="HTML Sample" w:semiHidden="1" w:unhideWhenUsed="1"/>
     <w:lsdException w:name="HTML Typewriter" w:semiHidden="1" w:unhideWhenUsed="1"/>
     <w:lsdException w:name="HTML Variable" w:semiHidden="1" w:unhideWhenUsed="1"/>
-    <w:lsdException w:name="Normal Table" w:semiHidden="1" w:unhideWhenUsed="1"/>
     <w:lsdException w:name="annotation subject" w:semiHidden="1" w:unhideWhenUsed="1"/>
     <w:lsdException w:name="No List" w:semiHidden="1" w:unhideWhenUsed="1"/>
     <w:lsdException w:name="Outline List 1" w:semiHidden="1" w:unhideWhenUsed="1"/>
@@ -616,10 +698,8 @@
     <w:lsdException w:name="Table Subtle 2" w:semiHidden="1" w:unhideWhenUsed="1"/>
     <w:lsdException w:name="Table Web 1" w:semiHidden="1" w:unhideWhenUsed="1"/>
     <w:lsdException w:name="Table Web 2" w:semiHidden="1" w:unhideWhenUsed="1"/>
-    <w:lsdException w:name="Table Web 3" w:semiHidden="1" w:unhideWhenUsed="1"/>
     <w:lsdException w:name="Balloon Text" w:semiHidden="1" w:unhideWhenUsed="1"/>
     <w:lsdException w:name="Table Grid" w:uiPriority="39"/>
-    <w:lsdException w:name="Table Theme" w:semiHidden="1" w:unhideWhenUsed="1"/>
     <w:lsdException w:name="Placeholder Text" w:semiHidden="1"/>
     <w:lsdException w:name="No Spacing" w:uiPriority="1" w:qFormat="1"/>
     <w:lsdException w:name="Light Shading" w:uiPriority="60"/>
@@ -839,6 +919,7 @@
     <w:lsdException w:name="Smart Hyperlink" w:semiHidden="1" w:unhideWhenUsed="1"/>
     <w:lsdException w:name="Hashtag" w:semiHidden="1" w:unhideWhenUsed="1"/>
     <w:lsdException w:name="Unresolved Mention" w:semiHidden="1" w:unhideWhenUsed="1"/>
+    <w:lsdException w:name="Smart Link" w:semiHidden="1" w:unhideWhenUsed="1"/>
   </w:latentStyles>
   <w:style w:type="paragraph" w:default="1" w:styleId="Normal">
     <w:name w:val="Normal"/>

</xml_diff>

<commit_message>
lots of autosearcher edits
</commit_message>
<xml_diff>
--- a/hawking/ONOFFER.docx
+++ b/hawking/ONOFFER.docx
@@ -7,15 +7,15 @@
         <w:jc w:val="center"/>
         <w:rPr>
           <w:rFonts w:ascii="Futura Medium" w:hAnsi="Futura Medium" w:cs="Futura Medium"/>
-          <w:sz w:val="132"/>
-          <w:szCs w:val="132"/>
-        </w:rPr>
-      </w:pPr>
-      <w:r>
-        <w:rPr>
-          <w:rFonts w:ascii="Futura Medium" w:hAnsi="Futura Medium" w:cs="Futura Medium"/>
-          <w:sz w:val="132"/>
-          <w:szCs w:val="132"/>
+          <w:sz w:val="96"/>
+          <w:szCs w:val="96"/>
+        </w:rPr>
+      </w:pPr>
+      <w:r>
+        <w:rPr>
+          <w:rFonts w:ascii="Futura Medium" w:hAnsi="Futura Medium" w:cs="Futura Medium"/>
+          <w:sz w:val="96"/>
+          <w:szCs w:val="96"/>
         </w:rPr>
         <w:t>ON OFFER</w:t>
       </w:r>
@@ -66,28 +66,186 @@
       <w:pPr>
         <w:rPr>
           <w:rFonts w:ascii="Futura Medium" w:hAnsi="Futura Medium" w:cs="Futura Medium"/>
-          <w:sz w:val="44"/>
-          <w:szCs w:val="44"/>
-        </w:rPr>
-      </w:pPr>
+          <w:sz w:val="36"/>
+          <w:szCs w:val="36"/>
+        </w:rPr>
+      </w:pPr>
+      <w:r>
+        <w:rPr>
+          <w:rFonts w:ascii="Futura Medium" w:hAnsi="Futura Medium" w:cs="Futura Medium"/>
+          <w:sz w:val="36"/>
+          <w:szCs w:val="36"/>
+        </w:rPr>
+        <w:t>$</w:t>
+      </w:r>
+      <w:r>
+        <w:rPr>
+          <w:rFonts w:ascii="Futura Medium" w:hAnsi="Futura Medium" w:cs="Futura Medium"/>
+          <w:sz w:val="36"/>
+          <w:szCs w:val="36"/>
+        </w:rPr>
+        <w:t>1</w:t>
+      </w:r>
+      <w:r>
+        <w:rPr>
+          <w:rFonts w:ascii="Futura Medium" w:hAnsi="Futura Medium" w:cs="Futura Medium"/>
+          <w:sz w:val="36"/>
+          <w:szCs w:val="36"/>
+        </w:rPr>
+        <w:t xml:space="preserve"> </w:t>
+      </w:r>
+      <w:r>
+        <w:rPr>
+          <w:rFonts w:ascii="Futura Medium" w:hAnsi="Futura Medium" w:cs="Futura Medium"/>
+          <w:sz w:val="36"/>
+          <w:szCs w:val="36"/>
+        </w:rPr>
+        <w:t>Personality</w:t>
+      </w:r>
+      <w:r>
+        <w:rPr>
+          <w:rFonts w:ascii="Futura Medium" w:hAnsi="Futura Medium" w:cs="Futura Medium"/>
+          <w:sz w:val="36"/>
+          <w:szCs w:val="36"/>
+        </w:rPr>
+        <w:t xml:space="preserve"> Reassignment</w:t>
+      </w:r>
+    </w:p>
+    <w:p>
+      <w:pPr>
+        <w:ind w:left="1440"/>
+        <w:rPr>
+          <w:rFonts w:ascii="Futura Medium" w:hAnsi="Futura Medium" w:cs="Futura Medium"/>
+          <w:i/>
+          <w:sz w:val="28"/>
+          <w:szCs w:val="28"/>
+        </w:rPr>
+      </w:pPr>
+      <w:r>
+        <w:rPr>
+          <w:rFonts w:ascii="Futura Medium" w:hAnsi="Futura Medium" w:cs="Futura Medium"/>
+          <w:i/>
+          <w:sz w:val="28"/>
+          <w:szCs w:val="28"/>
+        </w:rPr>
+        <w:t>Tired of your set-in ways? Find a new way to be, today!</w:t>
+      </w:r>
+      <w:r>
+        <w:rPr>
+          <w:rFonts w:ascii="Futura Medium" w:hAnsi="Futura Medium" w:cs="Futura Medium"/>
+          <w:i/>
+          <w:sz w:val="28"/>
+          <w:szCs w:val="28"/>
+        </w:rPr>
+        <w:t xml:space="preserve"> </w:t>
+      </w:r>
+    </w:p>
+    <w:p>
+      <w:pPr>
+        <w:ind w:left="1440"/>
+        <w:rPr>
+          <w:rFonts w:ascii="Futura Medium" w:hAnsi="Futura Medium" w:cs="Futura Medium"/>
+          <w:i/>
+          <w:sz w:val="28"/>
+          <w:szCs w:val="28"/>
+        </w:rPr>
+      </w:pPr>
+    </w:p>
+    <w:p>
+      <w:pPr>
+        <w:rPr>
+          <w:rFonts w:ascii="Futura Medium" w:hAnsi="Futura Medium" w:cs="Futura Medium"/>
+          <w:sz w:val="36"/>
+          <w:szCs w:val="36"/>
+        </w:rPr>
+      </w:pPr>
+      <w:r>
+        <w:rPr>
+          <w:rFonts w:ascii="Futura Medium" w:hAnsi="Futura Medium" w:cs="Futura Medium"/>
+          <w:sz w:val="36"/>
+          <w:szCs w:val="36"/>
+        </w:rPr>
+        <w:t>$</w:t>
+      </w:r>
+      <w:r>
+        <w:rPr>
+          <w:rFonts w:ascii="Futura Medium" w:hAnsi="Futura Medium" w:cs="Futura Medium"/>
+          <w:sz w:val="36"/>
+          <w:szCs w:val="36"/>
+        </w:rPr>
+        <w:t>7</w:t>
+      </w:r>
+      <w:r>
+        <w:rPr>
+          <w:rFonts w:ascii="Futura Medium" w:hAnsi="Futura Medium" w:cs="Futura Medium"/>
+          <w:sz w:val="36"/>
+          <w:szCs w:val="36"/>
+        </w:rPr>
+        <w:t xml:space="preserve"> </w:t>
+      </w:r>
+      <w:r>
+        <w:rPr>
+          <w:rFonts w:ascii="Futura Medium" w:hAnsi="Futura Medium" w:cs="Futura Medium"/>
+          <w:sz w:val="36"/>
+          <w:szCs w:val="36"/>
+        </w:rPr>
+        <w:t>Personality</w:t>
+      </w:r>
+      <w:r>
+        <w:rPr>
+          <w:rFonts w:ascii="Futura Medium" w:hAnsi="Futura Medium" w:cs="Futura Medium"/>
+          <w:sz w:val="36"/>
+          <w:szCs w:val="36"/>
+        </w:rPr>
+        <w:t xml:space="preserve"> </w:t>
+      </w:r>
+      <w:r>
+        <w:rPr>
+          <w:rFonts w:ascii="Futura Medium" w:hAnsi="Futura Medium" w:cs="Futura Medium"/>
+          <w:sz w:val="36"/>
+          <w:szCs w:val="36"/>
+        </w:rPr>
+        <w:t>Scrambler</w:t>
+      </w:r>
+    </w:p>
+    <w:p>
+      <w:pPr>
+        <w:ind w:left="1440"/>
+        <w:rPr>
+          <w:rFonts w:ascii="Futura Medium" w:hAnsi="Futura Medium" w:cs="Futura Medium"/>
+          <w:i/>
+          <w:sz w:val="28"/>
+          <w:szCs w:val="28"/>
+        </w:rPr>
+      </w:pPr>
+      <w:r>
+        <w:rPr>
+          <w:rFonts w:ascii="Futura Medium" w:hAnsi="Futura Medium" w:cs="Futura Medium"/>
+          <w:i/>
+          <w:sz w:val="28"/>
+          <w:szCs w:val="28"/>
+        </w:rPr>
+        <w:t>Purchase our AutoSearcher</w:t>
+      </w:r>
       <w:bookmarkStart w:id="0" w:name="_GoBack"/>
-    </w:p>
-    <w:bookmarkEnd w:id="0"/>
-    <w:p>
-      <w:pPr>
-        <w:rPr>
-          <w:rFonts w:ascii="Futura Medium" w:hAnsi="Futura Medium" w:cs="Futura Medium"/>
-          <w:sz w:val="36"/>
-          <w:szCs w:val="36"/>
-        </w:rPr>
-      </w:pPr>
-      <w:r>
-        <w:rPr>
-          <w:rFonts w:ascii="Futura Medium" w:hAnsi="Futura Medium" w:cs="Futura Medium"/>
-          <w:sz w:val="36"/>
-          <w:szCs w:val="36"/>
-        </w:rPr>
-        <w:t>$1 Identity Reassignment</w:t>
+      <w:bookmarkEnd w:id="0"/>
+      <w:r>
+        <w:rPr>
+          <w:rFonts w:ascii="Futura Medium" w:hAnsi="Futura Medium" w:cs="Futura Medium"/>
+          <w:i/>
+          <w:sz w:val="28"/>
+          <w:szCs w:val="28"/>
+        </w:rPr>
+        <w:t xml:space="preserve"> to redefine who you are on your schedule.</w:t>
+      </w:r>
+      <w:r>
+        <w:rPr>
+          <w:rFonts w:ascii="Futura Medium" w:hAnsi="Futura Medium" w:cs="Futura Medium"/>
+          <w:i/>
+          <w:sz w:val="28"/>
+          <w:szCs w:val="28"/>
+        </w:rPr>
+        <w:t xml:space="preserve"> </w:t>
       </w:r>
     </w:p>
     <w:p>
@@ -95,19 +253,26 @@
         <w:ind w:left="1440"/>
         <w:rPr>
           <w:rFonts w:ascii="Futura Medium" w:hAnsi="Futura Medium" w:cs="Futura Medium"/>
-          <w:i/>
-          <w:sz w:val="28"/>
-          <w:szCs w:val="28"/>
-        </w:rPr>
-      </w:pPr>
-      <w:r>
-        <w:rPr>
-          <w:rFonts w:ascii="Futura Medium" w:hAnsi="Futura Medium" w:cs="Futura Medium"/>
-          <w:i/>
-          <w:sz w:val="28"/>
-          <w:szCs w:val="28"/>
-        </w:rPr>
-        <w:t>Tired of your set-in ways? Find a new way to be, today!</w:t>
+          <w:sz w:val="36"/>
+          <w:szCs w:val="36"/>
+        </w:rPr>
+      </w:pPr>
+    </w:p>
+    <w:p>
+      <w:pPr>
+        <w:rPr>
+          <w:rFonts w:ascii="Futura Medium" w:hAnsi="Futura Medium" w:cs="Futura Medium"/>
+          <w:sz w:val="36"/>
+          <w:szCs w:val="36"/>
+        </w:rPr>
+      </w:pPr>
+      <w:r>
+        <w:rPr>
+          <w:rFonts w:ascii="Futura Medium" w:hAnsi="Futura Medium" w:cs="Futura Medium"/>
+          <w:sz w:val="36"/>
+          <w:szCs w:val="36"/>
+        </w:rPr>
+        <w:t>$1 BioNetic Scrying</w:t>
       </w:r>
     </w:p>
     <w:p>
@@ -115,26 +280,55 @@
         <w:ind w:left="1440"/>
         <w:rPr>
           <w:rFonts w:ascii="Futura Medium" w:hAnsi="Futura Medium" w:cs="Futura Medium"/>
-          <w:sz w:val="36"/>
-          <w:szCs w:val="36"/>
-        </w:rPr>
-      </w:pPr>
-    </w:p>
-    <w:p>
-      <w:pPr>
-        <w:rPr>
-          <w:rFonts w:ascii="Futura Medium" w:hAnsi="Futura Medium" w:cs="Futura Medium"/>
-          <w:sz w:val="36"/>
-          <w:szCs w:val="36"/>
-        </w:rPr>
-      </w:pPr>
-      <w:r>
-        <w:rPr>
-          <w:rFonts w:ascii="Futura Medium" w:hAnsi="Futura Medium" w:cs="Futura Medium"/>
-          <w:sz w:val="36"/>
-          <w:szCs w:val="36"/>
-        </w:rPr>
-        <w:t>$1 BioNetic Scrying</w:t>
+          <w:i/>
+          <w:sz w:val="28"/>
+          <w:szCs w:val="28"/>
+        </w:rPr>
+      </w:pPr>
+      <w:r>
+        <w:rPr>
+          <w:rFonts w:ascii="Futura Medium" w:hAnsi="Futura Medium" w:cs="Futura Medium"/>
+          <w:i/>
+          <w:sz w:val="28"/>
+          <w:szCs w:val="28"/>
+        </w:rPr>
+        <w:t xml:space="preserve">Patented new technique traces your </w:t>
+      </w:r>
+      <w:r>
+        <w:rPr>
+          <w:rFonts w:ascii="Futura Medium" w:hAnsi="Futura Medium" w:cs="Futura Medium"/>
+          <w:i/>
+          <w:sz w:val="28"/>
+          <w:szCs w:val="28"/>
+        </w:rPr>
+        <w:t>unique bio-technical handshake</w:t>
+      </w:r>
+      <w:r>
+        <w:rPr>
+          <w:rFonts w:ascii="Futura Medium" w:hAnsi="Futura Medium" w:cs="Futura Medium"/>
+          <w:i/>
+          <w:sz w:val="28"/>
+          <w:szCs w:val="28"/>
+        </w:rPr>
+        <w:t xml:space="preserve"> and projects </w:t>
+      </w:r>
+      <w:r>
+        <w:rPr>
+          <w:rFonts w:ascii="Futura Medium" w:hAnsi="Futura Medium" w:cs="Futura Medium"/>
+          <w:i/>
+          <w:sz w:val="28"/>
+          <w:szCs w:val="28"/>
+        </w:rPr>
+        <w:t>its</w:t>
+      </w:r>
+      <w:r>
+        <w:rPr>
+          <w:rFonts w:ascii="Futura Medium" w:hAnsi="Futura Medium" w:cs="Futura Medium"/>
+          <w:i/>
+          <w:sz w:val="28"/>
+          <w:szCs w:val="28"/>
+        </w:rPr>
+        <w:t xml:space="preserve"> trajectory into the future.</w:t>
       </w:r>
     </w:p>
     <w:p>
@@ -147,14 +341,22 @@
           <w:szCs w:val="28"/>
         </w:rPr>
       </w:pPr>
-      <w:r>
-        <w:rPr>
-          <w:rFonts w:ascii="Futura Medium" w:hAnsi="Futura Medium" w:cs="Futura Medium"/>
-          <w:i/>
-          <w:sz w:val="28"/>
-          <w:szCs w:val="28"/>
-        </w:rPr>
-        <w:t>Patented new technique traces your atoms’ history back to the Big Bang and projects their trajectory into the future.</w:t>
+    </w:p>
+    <w:p>
+      <w:pPr>
+        <w:rPr>
+          <w:rFonts w:ascii="Futura Medium" w:hAnsi="Futura Medium" w:cs="Futura Medium"/>
+          <w:sz w:val="36"/>
+          <w:szCs w:val="36"/>
+        </w:rPr>
+      </w:pPr>
+      <w:r>
+        <w:rPr>
+          <w:rFonts w:ascii="Futura Medium" w:hAnsi="Futura Medium" w:cs="Futura Medium"/>
+          <w:sz w:val="36"/>
+          <w:szCs w:val="36"/>
+        </w:rPr>
+        <w:t>$1 Refuse Reading</w:t>
       </w:r>
     </w:p>
     <w:p>
@@ -167,22 +369,49 @@
           <w:szCs w:val="28"/>
         </w:rPr>
       </w:pPr>
-    </w:p>
-    <w:p>
-      <w:pPr>
-        <w:rPr>
-          <w:rFonts w:ascii="Futura Medium" w:hAnsi="Futura Medium" w:cs="Futura Medium"/>
-          <w:sz w:val="36"/>
-          <w:szCs w:val="36"/>
-        </w:rPr>
-      </w:pPr>
-      <w:r>
-        <w:rPr>
-          <w:rFonts w:ascii="Futura Medium" w:hAnsi="Futura Medium" w:cs="Futura Medium"/>
-          <w:sz w:val="36"/>
-          <w:szCs w:val="36"/>
-        </w:rPr>
-        <w:t>$1 Refuse Reading</w:t>
+      <w:r>
+        <w:rPr>
+          <w:rFonts w:ascii="Futura Medium" w:hAnsi="Futura Medium" w:cs="Futura Medium"/>
+          <w:i/>
+          <w:sz w:val="28"/>
+          <w:szCs w:val="28"/>
+        </w:rPr>
+        <w:t>Tap the garbage infrastructure for information on you and your personality</w:t>
+      </w:r>
+      <w:r>
+        <w:rPr>
+          <w:rFonts w:ascii="Futura Medium" w:hAnsi="Futura Medium" w:cs="Futura Medium"/>
+          <w:i/>
+          <w:sz w:val="28"/>
+          <w:szCs w:val="28"/>
+        </w:rPr>
+        <w:t>.</w:t>
+      </w:r>
+    </w:p>
+    <w:p>
+      <w:pPr>
+        <w:rPr>
+          <w:rFonts w:ascii="Futura Medium" w:hAnsi="Futura Medium" w:cs="Futura Medium"/>
+          <w:sz w:val="36"/>
+          <w:szCs w:val="36"/>
+        </w:rPr>
+      </w:pPr>
+    </w:p>
+    <w:p>
+      <w:pPr>
+        <w:rPr>
+          <w:rFonts w:ascii="Futura Medium" w:hAnsi="Futura Medium" w:cs="Futura Medium"/>
+          <w:sz w:val="36"/>
+          <w:szCs w:val="36"/>
+        </w:rPr>
+      </w:pPr>
+      <w:r>
+        <w:rPr>
+          <w:rFonts w:ascii="Futura Medium" w:hAnsi="Futura Medium" w:cs="Futura Medium"/>
+          <w:sz w:val="36"/>
+          <w:szCs w:val="36"/>
+        </w:rPr>
+        <w:t>$5 Affect Juice Jar</w:t>
       </w:r>
     </w:p>
     <w:p>
@@ -202,42 +431,66 @@
           <w:sz w:val="28"/>
           <w:szCs w:val="28"/>
         </w:rPr>
-        <w:t>Tap the garbage infrastructure for information on you and your personality</w:t>
-      </w:r>
-      <w:r>
-        <w:rPr>
-          <w:rFonts w:ascii="Futura Medium" w:hAnsi="Futura Medium" w:cs="Futura Medium"/>
-          <w:i/>
-          <w:sz w:val="28"/>
-          <w:szCs w:val="28"/>
-        </w:rPr>
-        <w:t>.</w:t>
-      </w:r>
-    </w:p>
-    <w:p>
-      <w:pPr>
-        <w:rPr>
-          <w:rFonts w:ascii="Futura Medium" w:hAnsi="Futura Medium" w:cs="Futura Medium"/>
-          <w:sz w:val="36"/>
-          <w:szCs w:val="36"/>
-        </w:rPr>
-      </w:pPr>
-    </w:p>
-    <w:p>
-      <w:pPr>
-        <w:rPr>
-          <w:rFonts w:ascii="Futura Medium" w:hAnsi="Futura Medium" w:cs="Futura Medium"/>
-          <w:sz w:val="36"/>
-          <w:szCs w:val="36"/>
-        </w:rPr>
-      </w:pPr>
-      <w:r>
-        <w:rPr>
-          <w:rFonts w:ascii="Futura Medium" w:hAnsi="Futura Medium" w:cs="Futura Medium"/>
-          <w:sz w:val="36"/>
-          <w:szCs w:val="36"/>
-        </w:rPr>
-        <w:t>$5 Affect Juice Jar</w:t>
+        <w:t>Ever feel like you wanted to feel a particular way, but couldn’t? Capture your feelings today and save them for tomorrow!</w:t>
+      </w:r>
+    </w:p>
+    <w:p>
+      <w:pPr>
+        <w:rPr>
+          <w:rFonts w:ascii="Futura Medium" w:hAnsi="Futura Medium" w:cs="Futura Medium"/>
+          <w:i/>
+          <w:sz w:val="36"/>
+          <w:szCs w:val="36"/>
+        </w:rPr>
+      </w:pPr>
+    </w:p>
+    <w:p>
+      <w:pPr>
+        <w:rPr>
+          <w:rFonts w:ascii="Futura Medium" w:hAnsi="Futura Medium" w:cs="Futura Medium"/>
+          <w:sz w:val="36"/>
+          <w:szCs w:val="36"/>
+        </w:rPr>
+      </w:pPr>
+      <w:r>
+        <w:rPr>
+          <w:rFonts w:ascii="Futura Medium" w:hAnsi="Futura Medium" w:cs="Futura Medium"/>
+          <w:sz w:val="36"/>
+          <w:szCs w:val="36"/>
+        </w:rPr>
+        <w:t>$</w:t>
+      </w:r>
+      <w:r>
+        <w:rPr>
+          <w:rFonts w:ascii="Futura Medium" w:hAnsi="Futura Medium" w:cs="Futura Medium"/>
+          <w:sz w:val="36"/>
+          <w:szCs w:val="36"/>
+        </w:rPr>
+        <w:t>10,000</w:t>
+      </w:r>
+      <w:r>
+        <w:rPr>
+          <w:rFonts w:ascii="Futura Medium" w:hAnsi="Futura Medium" w:cs="Futura Medium"/>
+          <w:sz w:val="36"/>
+          <w:szCs w:val="36"/>
+        </w:rPr>
+        <w:t xml:space="preserve"> </w:t>
+      </w:r>
+      <w:r>
+        <w:rPr>
+          <w:rFonts w:ascii="Futura Medium" w:hAnsi="Futura Medium" w:cs="Futura Medium"/>
+          <w:sz w:val="36"/>
+          <w:szCs w:val="36"/>
+        </w:rPr>
+        <w:t>Infrastructure Scramble</w:t>
+      </w:r>
+      <w:r>
+        <w:rPr>
+          <w:rFonts w:ascii="Futura Medium" w:hAnsi="Futura Medium" w:cs="Futura Medium"/>
+          <w:sz w:val="36"/>
+          <w:szCs w:val="36"/>
+        </w:rPr>
+        <w:t xml:space="preserve"> </w:t>
       </w:r>
     </w:p>
     <w:p>
@@ -257,85 +510,6 @@
           <w:sz w:val="28"/>
           <w:szCs w:val="28"/>
         </w:rPr>
-        <w:t>Ever feel like you wanted to feel a particular way, but couldn’t? Capture your feelings today and save them for tomorrow!</w:t>
-      </w:r>
-    </w:p>
-    <w:p>
-      <w:pPr>
-        <w:rPr>
-          <w:rFonts w:ascii="Futura Medium" w:hAnsi="Futura Medium" w:cs="Futura Medium"/>
-          <w:i/>
-          <w:sz w:val="36"/>
-          <w:szCs w:val="36"/>
-        </w:rPr>
-      </w:pPr>
-    </w:p>
-    <w:p>
-      <w:pPr>
-        <w:rPr>
-          <w:rFonts w:ascii="Futura Medium" w:hAnsi="Futura Medium" w:cs="Futura Medium"/>
-          <w:sz w:val="36"/>
-          <w:szCs w:val="36"/>
-        </w:rPr>
-      </w:pPr>
-      <w:r>
-        <w:rPr>
-          <w:rFonts w:ascii="Futura Medium" w:hAnsi="Futura Medium" w:cs="Futura Medium"/>
-          <w:sz w:val="36"/>
-          <w:szCs w:val="36"/>
-        </w:rPr>
-        <w:t>$</w:t>
-      </w:r>
-      <w:r>
-        <w:rPr>
-          <w:rFonts w:ascii="Futura Medium" w:hAnsi="Futura Medium" w:cs="Futura Medium"/>
-          <w:sz w:val="36"/>
-          <w:szCs w:val="36"/>
-        </w:rPr>
-        <w:t>10,000</w:t>
-      </w:r>
-      <w:r>
-        <w:rPr>
-          <w:rFonts w:ascii="Futura Medium" w:hAnsi="Futura Medium" w:cs="Futura Medium"/>
-          <w:sz w:val="36"/>
-          <w:szCs w:val="36"/>
-        </w:rPr>
-        <w:t xml:space="preserve"> TimeLine </w:t>
-      </w:r>
-      <w:r>
-        <w:rPr>
-          <w:rFonts w:ascii="Futura Medium" w:hAnsi="Futura Medium" w:cs="Futura Medium"/>
-          <w:sz w:val="36"/>
-          <w:szCs w:val="36"/>
-        </w:rPr>
-        <w:t>Switching</w:t>
-      </w:r>
-      <w:r>
-        <w:rPr>
-          <w:rFonts w:ascii="Futura Medium" w:hAnsi="Futura Medium" w:cs="Futura Medium"/>
-          <w:sz w:val="36"/>
-          <w:szCs w:val="36"/>
-        </w:rPr>
-        <w:t xml:space="preserve"> Service </w:t>
-      </w:r>
-    </w:p>
-    <w:p>
-      <w:pPr>
-        <w:ind w:left="1440"/>
-        <w:rPr>
-          <w:rFonts w:ascii="Futura Medium" w:hAnsi="Futura Medium" w:cs="Futura Medium"/>
-          <w:i/>
-          <w:sz w:val="28"/>
-          <w:szCs w:val="28"/>
-        </w:rPr>
-      </w:pPr>
-      <w:r>
-        <w:rPr>
-          <w:rFonts w:ascii="Futura Medium" w:hAnsi="Futura Medium" w:cs="Futura Medium"/>
-          <w:i/>
-          <w:sz w:val="28"/>
-          <w:szCs w:val="28"/>
-        </w:rPr>
         <w:t>“The Real Deal”</w:t>
       </w:r>
       <w:r>
@@ -345,46 +519,44 @@
           <w:sz w:val="28"/>
           <w:szCs w:val="28"/>
         </w:rPr>
-        <w:t xml:space="preserve"> -</w:t>
-      </w:r>
-      <w:r>
-        <w:rPr>
-          <w:rFonts w:ascii="Futura Medium" w:hAnsi="Futura Medium" w:cs="Futura Medium"/>
-          <w:i/>
-          <w:sz w:val="28"/>
-          <w:szCs w:val="28"/>
-        </w:rPr>
-        <w:t xml:space="preserve"> leave this dirty timeline behind and find a new home in the </w:t>
-      </w:r>
-      <w:proofErr w:type="spellStart"/>
-      <w:r>
-        <w:rPr>
-          <w:rFonts w:ascii="Futura Medium" w:hAnsi="Futura Medium" w:cs="Futura Medium"/>
-          <w:i/>
-          <w:sz w:val="28"/>
-          <w:szCs w:val="28"/>
-        </w:rPr>
-        <w:t>Digi</w:t>
-      </w:r>
-      <w:r>
-        <w:rPr>
-          <w:rFonts w:ascii="Futura Medium" w:hAnsi="Futura Medium" w:cs="Futura Medium"/>
-          <w:i/>
-          <w:sz w:val="28"/>
-          <w:szCs w:val="28"/>
-        </w:rPr>
-        <w:t>MultiVerse</w:t>
-      </w:r>
-      <w:r>
-        <w:rPr>
-          <w:rFonts w:ascii="Futura Medium" w:hAnsi="Futura Medium" w:cs="Futura Medium"/>
-          <w:sz w:val="28"/>
-          <w:szCs w:val="28"/>
-          <w:vertAlign w:val="superscript"/>
-        </w:rPr>
-        <w:t>TM</w:t>
-      </w:r>
-      <w:proofErr w:type="spellEnd"/>
+        <w:t xml:space="preserve"> </w:t>
+      </w:r>
+      <w:r>
+        <w:rPr>
+          <w:rFonts w:ascii="Futura Medium" w:hAnsi="Futura Medium" w:cs="Futura Medium"/>
+          <w:i/>
+          <w:sz w:val="28"/>
+          <w:szCs w:val="28"/>
+        </w:rPr>
+        <w:t>–</w:t>
+      </w:r>
+      <w:r>
+        <w:rPr>
+          <w:rFonts w:ascii="Futura Medium" w:hAnsi="Futura Medium" w:cs="Futura Medium"/>
+          <w:i/>
+          <w:sz w:val="28"/>
+          <w:szCs w:val="28"/>
+        </w:rPr>
+        <w:t xml:space="preserve"> </w:t>
+      </w:r>
+      <w:r>
+        <w:rPr>
+          <w:rFonts w:ascii="Futura Medium" w:hAnsi="Futura Medium" w:cs="Futura Medium"/>
+          <w:i/>
+          <w:sz w:val="28"/>
+          <w:szCs w:val="28"/>
+        </w:rPr>
+        <w:t xml:space="preserve">A full-on audit of every record of you held in the </w:t>
+      </w:r>
+      <w:r>
+        <w:rPr>
+          <w:rFonts w:ascii="Futura Medium" w:hAnsi="Futura Medium" w:cs="Futura Medium"/>
+          <w:i/>
+          <w:sz w:val="28"/>
+          <w:szCs w:val="28"/>
+        </w:rPr>
+        <w:t>network</w:t>
+      </w:r>
       <w:r>
         <w:rPr>
           <w:rFonts w:ascii="Futura Medium" w:hAnsi="Futura Medium" w:cs="Futura Medium"/>
@@ -652,6 +824,7 @@
     <w:lsdException w:name="HTML Sample" w:semiHidden="1" w:unhideWhenUsed="1"/>
     <w:lsdException w:name="HTML Typewriter" w:semiHidden="1" w:unhideWhenUsed="1"/>
     <w:lsdException w:name="HTML Variable" w:semiHidden="1" w:unhideWhenUsed="1"/>
+    <w:lsdException w:name="Normal Table" w:semiHidden="1" w:unhideWhenUsed="1"/>
     <w:lsdException w:name="annotation subject" w:semiHidden="1" w:unhideWhenUsed="1"/>
     <w:lsdException w:name="No List" w:semiHidden="1" w:unhideWhenUsed="1"/>
     <w:lsdException w:name="Outline List 1" w:semiHidden="1" w:unhideWhenUsed="1"/>
@@ -698,8 +871,10 @@
     <w:lsdException w:name="Table Subtle 2" w:semiHidden="1" w:unhideWhenUsed="1"/>
     <w:lsdException w:name="Table Web 1" w:semiHidden="1" w:unhideWhenUsed="1"/>
     <w:lsdException w:name="Table Web 2" w:semiHidden="1" w:unhideWhenUsed="1"/>
+    <w:lsdException w:name="Table Web 3" w:semiHidden="1" w:unhideWhenUsed="1"/>
     <w:lsdException w:name="Balloon Text" w:semiHidden="1" w:unhideWhenUsed="1"/>
     <w:lsdException w:name="Table Grid" w:uiPriority="39"/>
+    <w:lsdException w:name="Table Theme" w:semiHidden="1" w:unhideWhenUsed="1"/>
     <w:lsdException w:name="Placeholder Text" w:semiHidden="1"/>
     <w:lsdException w:name="No Spacing" w:uiPriority="1" w:qFormat="1"/>
     <w:lsdException w:name="Light Shading" w:uiPriority="60"/>

</xml_diff>